<commit_message>
Create unZip function for unziping and saving styles.xml and document.xml
</commit_message>
<xml_diff>
--- a/backend/test/test.docx
+++ b/backend/test/test.docx
@@ -22,9 +22,9 @@
           <w:bCs/>
           <w:sz w:val="28"/>
           <w:szCs w:val="28"/>
-          <w:lang w:val="uk-UA"/>
+          <w:lang w:val="ru-RU"/>
         </w:rPr>
-        <w:t xml:space="preserve">ТЕСТУЄМО </w:t>
+        <w:t xml:space="preserve">ЦЕ ТЕСТОВИЙ ПРИМІРНИК ДОКУМЕНТУ ЯКИЙ МИ БУДЕМО ПРОБУВАТИ РЕДАГУВАТИ В </w:t>
       </w:r>
       <w:r>
         <w:rPr>
@@ -35,7 +35,7 @@
           <w:szCs w:val="28"/>
           <w:lang w:val="en-US"/>
         </w:rPr>
-        <w:t>XML PARSING</w:t>
+        <w:t>XML</w:t>
       </w:r>
     </w:p>
     <w:p>
@@ -89,18 +89,7 @@
           <w:szCs w:val="28"/>
           <w:lang w:val="uk-UA"/>
         </w:rPr>
-        <w:t xml:space="preserve"> </w:t>
-      </w:r>
-      <w:r>
-        <w:rPr>
-          <w:rFonts w:ascii="Times New Roman" w:hAnsi="Times New Roman" w:cs="Times New Roman"/>
-          <w:b/>
-          <w:bCs/>
-          <w:sz w:val="28"/>
-          <w:szCs w:val="28"/>
-          <w:lang w:val="uk-UA"/>
-        </w:rPr>
-        <w:t>Тест підпункту 1</w:t>
+        <w:t>Це тестовий абзац</w:t>
       </w:r>
     </w:p>
     <w:p>
@@ -123,7 +112,7 @@
           <w:rFonts w:ascii="Times New Roman" w:hAnsi="Times New Roman" w:cs="Times New Roman"/>
           <w:sz w:val="28"/>
           <w:szCs w:val="28"/>
-          <w:lang w:val="en-US"/>
+          <w:lang w:val="uk-UA"/>
         </w:rPr>
       </w:pPr>
       <w:r>
@@ -133,7 +122,7 @@
           <w:szCs w:val="28"/>
           <w:lang w:val="uk-UA"/>
         </w:rPr>
-        <w:t>Якийсь текст чисто для тесту</w:t>
+        <w:t>Це в нас починається тестовий текст в якому я буду намагатися змінити інтервал тексту з 1.5 до 1 і побачимо що з цього вийде.</w:t>
       </w:r>
     </w:p>
     <w:sectPr>
@@ -149,16 +138,16 @@
 <file path=word/numbering.xml><?xml version="1.0" encoding="utf-8"?>
 <w:numbering xmlns:wpc="http://schemas.microsoft.com/office/word/2010/wordprocessingCanvas" xmlns:cx="http://schemas.microsoft.com/office/drawing/2014/chartex" xmlns:cx1="http://schemas.microsoft.com/office/drawing/2015/9/8/chartex" xmlns:cx2="http://schemas.microsoft.com/office/drawing/2015/10/21/chartex" xmlns:cx3="http://schemas.microsoft.com/office/drawing/2016/5/9/chartex" xmlns:cx4="http://schemas.microsoft.com/office/drawing/2016/5/10/chartex" xmlns:cx5="http://schemas.microsoft.com/office/drawing/2016/5/11/chartex" xmlns:cx6="http://schemas.microsoft.com/office/drawing/2016/5/12/chartex" xmlns:cx7="http://schemas.microsoft.com/office/drawing/2016/5/13/chartex" xmlns:cx8="http://schemas.microsoft.com/office/drawing/2016/5/14/chartex" xmlns:mc="http://schemas.openxmlformats.org/markup-compatibility/2006" xmlns:aink="http://schemas.microsoft.com/office/drawing/2016/ink" xmlns:am3d="http://schemas.microsoft.com/office/drawing/2017/model3d" xmlns:o="urn:schemas-microsoft-com:office:office" xmlns:oel="http://schemas.microsoft.com/office/2019/extlst" xmlns:r="http://schemas.openxmlformats.org/officeDocument/2006/relationships" xmlns:m="http://schemas.openxmlformats.org/officeDocument/2006/math" xmlns:v="urn:schemas-microsoft-com:vml" xmlns:wp14="http://schemas.microsoft.com/office/word/2010/wordprocessingDrawing" xmlns:wp="http://schemas.openxmlformats.org/drawingml/2006/wordprocessingDrawing" xmlns:w10="urn:schemas-microsoft-com:office:word" xmlns:w="http://schemas.openxmlformats.org/wordprocessingml/2006/main" xmlns:w14="http://schemas.microsoft.com/office/word/2010/wordml" xmlns:w15="http://schemas.microsoft.com/office/word/2012/wordml" xmlns:w16cex="http://schemas.microsoft.com/office/word/2018/wordml/cex" xmlns:w16cid="http://schemas.microsoft.com/office/word/2016/wordml/cid" xmlns:w16="http://schemas.microsoft.com/office/word/2018/wordml" xmlns:w16du="http://schemas.microsoft.com/office/word/2023/wordml/word16du" xmlns:w16sdtdh="http://schemas.microsoft.com/office/word/2020/wordml/sdtdatahash" xmlns:w16sdtfl="http://schemas.microsoft.com/office/word/2024/wordml/sdtformatlock" xmlns:w16se="http://schemas.microsoft.com/office/word/2015/wordml/symex" xmlns:wpg="http://schemas.microsoft.com/office/word/2010/wordprocessingGroup" xmlns:wpi="http://schemas.microsoft.com/office/word/2010/wordprocessingInk" xmlns:wne="http://schemas.microsoft.com/office/word/2006/wordml" xmlns:wps="http://schemas.microsoft.com/office/word/2010/wordprocessingShape" mc:Ignorable="w14 w15 w16se w16cid w16 w16cex w16sdtdh w16sdtfl w16du wp14">
   <w:abstractNum w:abstractNumId="0" w15:restartNumberingAfterBreak="0">
-    <w:nsid w:val="443B5134"/>
+    <w:nsid w:val="2DA95C2A"/>
     <w:multiLevelType w:val="multilevel"/>
-    <w:tmpl w:val="A186FE2E"/>
+    <w:tmpl w:val="C324ADD8"/>
     <w:lvl w:ilvl="0">
       <w:start w:val="1"/>
       <w:numFmt w:val="decimal"/>
       <w:lvlText w:val="%1"/>
       <w:lvlJc w:val="left"/>
       <w:pPr>
-        <w:ind w:left="360" w:hanging="360"/>
+        <w:ind w:left="420" w:hanging="420"/>
       </w:pPr>
       <w:rPr>
         <w:rFonts w:hint="default"/>
@@ -170,7 +159,7 @@
       <w:lvlText w:val="%1.%2"/>
       <w:lvlJc w:val="left"/>
       <w:pPr>
-        <w:ind w:left="1069" w:hanging="360"/>
+        <w:ind w:left="1129" w:hanging="420"/>
       </w:pPr>
       <w:rPr>
         <w:rFonts w:hint="default"/>
@@ -194,7 +183,7 @@
       <w:lvlText w:val="%1.%2.%3.%4"/>
       <w:lvlJc w:val="left"/>
       <w:pPr>
-        <w:ind w:left="2847" w:hanging="720"/>
+        <w:ind w:left="3207" w:hanging="1080"/>
       </w:pPr>
       <w:rPr>
         <w:rFonts w:hint="default"/>
@@ -218,7 +207,7 @@
       <w:lvlText w:val="%1.%2.%3.%4.%5.%6"/>
       <w:lvlJc w:val="left"/>
       <w:pPr>
-        <w:ind w:left="4625" w:hanging="1080"/>
+        <w:ind w:left="4985" w:hanging="1440"/>
       </w:pPr>
       <w:rPr>
         <w:rFonts w:hint="default"/>
@@ -242,7 +231,7 @@
       <w:lvlText w:val="%1.%2.%3.%4.%5.%6.%7.%8"/>
       <w:lvlJc w:val="left"/>
       <w:pPr>
-        <w:ind w:left="6403" w:hanging="1440"/>
+        <w:ind w:left="6763" w:hanging="1800"/>
       </w:pPr>
       <w:rPr>
         <w:rFonts w:hint="default"/>
@@ -254,14 +243,14 @@
       <w:lvlText w:val="%1.%2.%3.%4.%5.%6.%7.%8.%9"/>
       <w:lvlJc w:val="left"/>
       <w:pPr>
-        <w:ind w:left="7472" w:hanging="1800"/>
+        <w:ind w:left="7832" w:hanging="2160"/>
       </w:pPr>
       <w:rPr>
         <w:rFonts w:hint="default"/>
       </w:rPr>
     </w:lvl>
   </w:abstractNum>
-  <w:num w:numId="1" w16cid:durableId="1736511680">
+  <w:num w:numId="1" w16cid:durableId="1848901664">
     <w:abstractNumId w:val="0"/>
   </w:num>
 </w:numbering>
@@ -669,7 +658,7 @@
     <w:link w:val="Heading1Char"/>
     <w:uiPriority w:val="9"/>
     <w:qFormat/>
-    <w:rsid w:val="003349C1"/>
+    <w:rsid w:val="005823F9"/>
     <w:pPr>
       <w:keepNext/>
       <w:keepLines/>
@@ -692,7 +681,7 @@
     <w:semiHidden/>
     <w:unhideWhenUsed/>
     <w:qFormat/>
-    <w:rsid w:val="003349C1"/>
+    <w:rsid w:val="005823F9"/>
     <w:pPr>
       <w:keepNext/>
       <w:keepLines/>
@@ -715,7 +704,7 @@
     <w:semiHidden/>
     <w:unhideWhenUsed/>
     <w:qFormat/>
-    <w:rsid w:val="003349C1"/>
+    <w:rsid w:val="005823F9"/>
     <w:pPr>
       <w:keepNext/>
       <w:keepLines/>
@@ -738,7 +727,7 @@
     <w:semiHidden/>
     <w:unhideWhenUsed/>
     <w:qFormat/>
-    <w:rsid w:val="003349C1"/>
+    <w:rsid w:val="005823F9"/>
     <w:pPr>
       <w:keepNext/>
       <w:keepLines/>
@@ -761,7 +750,7 @@
     <w:semiHidden/>
     <w:unhideWhenUsed/>
     <w:qFormat/>
-    <w:rsid w:val="003349C1"/>
+    <w:rsid w:val="005823F9"/>
     <w:pPr>
       <w:keepNext/>
       <w:keepLines/>
@@ -782,7 +771,7 @@
     <w:semiHidden/>
     <w:unhideWhenUsed/>
     <w:qFormat/>
-    <w:rsid w:val="003349C1"/>
+    <w:rsid w:val="005823F9"/>
     <w:pPr>
       <w:keepNext/>
       <w:keepLines/>
@@ -805,7 +794,7 @@
     <w:semiHidden/>
     <w:unhideWhenUsed/>
     <w:qFormat/>
-    <w:rsid w:val="003349C1"/>
+    <w:rsid w:val="005823F9"/>
     <w:pPr>
       <w:keepNext/>
       <w:keepLines/>
@@ -826,7 +815,7 @@
     <w:semiHidden/>
     <w:unhideWhenUsed/>
     <w:qFormat/>
-    <w:rsid w:val="003349C1"/>
+    <w:rsid w:val="005823F9"/>
     <w:pPr>
       <w:keepNext/>
       <w:keepLines/>
@@ -848,7 +837,7 @@
     <w:semiHidden/>
     <w:unhideWhenUsed/>
     <w:qFormat/>
-    <w:rsid w:val="003349C1"/>
+    <w:rsid w:val="005823F9"/>
     <w:pPr>
       <w:keepNext/>
       <w:keepLines/>
@@ -891,7 +880,7 @@
     <w:basedOn w:val="DefaultParagraphFont"/>
     <w:link w:val="Heading1"/>
     <w:uiPriority w:val="9"/>
-    <w:rsid w:val="003349C1"/>
+    <w:rsid w:val="005823F9"/>
     <w:rPr>
       <w:rFonts w:asciiTheme="majorHAnsi" w:eastAsiaTheme="majorEastAsia" w:hAnsiTheme="majorHAnsi" w:cstheme="majorBidi"/>
       <w:color w:val="2F5496" w:themeColor="accent1" w:themeShade="BF"/>
@@ -905,7 +894,7 @@
     <w:link w:val="Heading2"/>
     <w:uiPriority w:val="9"/>
     <w:semiHidden/>
-    <w:rsid w:val="003349C1"/>
+    <w:rsid w:val="005823F9"/>
     <w:rPr>
       <w:rFonts w:asciiTheme="majorHAnsi" w:eastAsiaTheme="majorEastAsia" w:hAnsiTheme="majorHAnsi" w:cstheme="majorBidi"/>
       <w:color w:val="2F5496" w:themeColor="accent1" w:themeShade="BF"/>
@@ -919,7 +908,7 @@
     <w:link w:val="Heading3"/>
     <w:uiPriority w:val="9"/>
     <w:semiHidden/>
-    <w:rsid w:val="003349C1"/>
+    <w:rsid w:val="005823F9"/>
     <w:rPr>
       <w:rFonts w:eastAsiaTheme="majorEastAsia" w:cstheme="majorBidi"/>
       <w:color w:val="2F5496" w:themeColor="accent1" w:themeShade="BF"/>
@@ -933,7 +922,7 @@
     <w:link w:val="Heading4"/>
     <w:uiPriority w:val="9"/>
     <w:semiHidden/>
-    <w:rsid w:val="003349C1"/>
+    <w:rsid w:val="005823F9"/>
     <w:rPr>
       <w:rFonts w:eastAsiaTheme="majorEastAsia" w:cstheme="majorBidi"/>
       <w:i/>
@@ -947,7 +936,7 @@
     <w:link w:val="Heading5"/>
     <w:uiPriority w:val="9"/>
     <w:semiHidden/>
-    <w:rsid w:val="003349C1"/>
+    <w:rsid w:val="005823F9"/>
     <w:rPr>
       <w:rFonts w:eastAsiaTheme="majorEastAsia" w:cstheme="majorBidi"/>
       <w:color w:val="2F5496" w:themeColor="accent1" w:themeShade="BF"/>
@@ -959,7 +948,7 @@
     <w:link w:val="Heading6"/>
     <w:uiPriority w:val="9"/>
     <w:semiHidden/>
-    <w:rsid w:val="003349C1"/>
+    <w:rsid w:val="005823F9"/>
     <w:rPr>
       <w:rFonts w:eastAsiaTheme="majorEastAsia" w:cstheme="majorBidi"/>
       <w:i/>
@@ -973,7 +962,7 @@
     <w:link w:val="Heading7"/>
     <w:uiPriority w:val="9"/>
     <w:semiHidden/>
-    <w:rsid w:val="003349C1"/>
+    <w:rsid w:val="005823F9"/>
     <w:rPr>
       <w:rFonts w:eastAsiaTheme="majorEastAsia" w:cstheme="majorBidi"/>
       <w:color w:val="595959" w:themeColor="text1" w:themeTint="A6"/>
@@ -985,7 +974,7 @@
     <w:link w:val="Heading8"/>
     <w:uiPriority w:val="9"/>
     <w:semiHidden/>
-    <w:rsid w:val="003349C1"/>
+    <w:rsid w:val="005823F9"/>
     <w:rPr>
       <w:rFonts w:eastAsiaTheme="majorEastAsia" w:cstheme="majorBidi"/>
       <w:i/>
@@ -999,7 +988,7 @@
     <w:link w:val="Heading9"/>
     <w:uiPriority w:val="9"/>
     <w:semiHidden/>
-    <w:rsid w:val="003349C1"/>
+    <w:rsid w:val="005823F9"/>
     <w:rPr>
       <w:rFonts w:eastAsiaTheme="majorEastAsia" w:cstheme="majorBidi"/>
       <w:color w:val="272727" w:themeColor="text1" w:themeTint="D8"/>
@@ -1012,7 +1001,7 @@
     <w:link w:val="TitleChar"/>
     <w:uiPriority w:val="10"/>
     <w:qFormat/>
-    <w:rsid w:val="003349C1"/>
+    <w:rsid w:val="005823F9"/>
     <w:pPr>
       <w:spacing w:after="80"/>
       <w:contextualSpacing/>
@@ -1030,7 +1019,7 @@
     <w:basedOn w:val="DefaultParagraphFont"/>
     <w:link w:val="Title"/>
     <w:uiPriority w:val="10"/>
-    <w:rsid w:val="003349C1"/>
+    <w:rsid w:val="005823F9"/>
     <w:rPr>
       <w:rFonts w:asciiTheme="majorHAnsi" w:eastAsiaTheme="majorEastAsia" w:hAnsiTheme="majorHAnsi" w:cstheme="majorBidi"/>
       <w:spacing w:val="-10"/>
@@ -1046,7 +1035,7 @@
     <w:link w:val="SubtitleChar"/>
     <w:uiPriority w:val="11"/>
     <w:qFormat/>
-    <w:rsid w:val="003349C1"/>
+    <w:rsid w:val="005823F9"/>
     <w:pPr>
       <w:numPr>
         <w:ilvl w:val="1"/>
@@ -1066,7 +1055,7 @@
     <w:basedOn w:val="DefaultParagraphFont"/>
     <w:link w:val="Subtitle"/>
     <w:uiPriority w:val="11"/>
-    <w:rsid w:val="003349C1"/>
+    <w:rsid w:val="005823F9"/>
     <w:rPr>
       <w:rFonts w:eastAsiaTheme="majorEastAsia" w:cstheme="majorBidi"/>
       <w:color w:val="595959" w:themeColor="text1" w:themeTint="A6"/>
@@ -1082,7 +1071,7 @@
     <w:link w:val="QuoteChar"/>
     <w:uiPriority w:val="29"/>
     <w:qFormat/>
-    <w:rsid w:val="003349C1"/>
+    <w:rsid w:val="005823F9"/>
     <w:pPr>
       <w:spacing w:before="160" w:after="160"/>
       <w:jc w:val="center"/>
@@ -1098,7 +1087,7 @@
     <w:basedOn w:val="DefaultParagraphFont"/>
     <w:link w:val="Quote"/>
     <w:uiPriority w:val="29"/>
-    <w:rsid w:val="003349C1"/>
+    <w:rsid w:val="005823F9"/>
     <w:rPr>
       <w:i/>
       <w:iCs/>
@@ -1110,7 +1099,7 @@
     <w:basedOn w:val="Normal"/>
     <w:uiPriority w:val="34"/>
     <w:qFormat/>
-    <w:rsid w:val="003349C1"/>
+    <w:rsid w:val="005823F9"/>
     <w:pPr>
       <w:ind w:left="720"/>
       <w:contextualSpacing/>
@@ -1121,7 +1110,7 @@
     <w:basedOn w:val="DefaultParagraphFont"/>
     <w:uiPriority w:val="21"/>
     <w:qFormat/>
-    <w:rsid w:val="003349C1"/>
+    <w:rsid w:val="005823F9"/>
     <w:rPr>
       <w:i/>
       <w:iCs/>
@@ -1135,7 +1124,7 @@
     <w:link w:val="IntenseQuoteChar"/>
     <w:uiPriority w:val="30"/>
     <w:qFormat/>
-    <w:rsid w:val="003349C1"/>
+    <w:rsid w:val="005823F9"/>
     <w:pPr>
       <w:pBdr>
         <w:top w:val="single" w:sz="4" w:space="10" w:color="2F5496" w:themeColor="accent1" w:themeShade="BF"/>
@@ -1156,7 +1145,7 @@
     <w:basedOn w:val="DefaultParagraphFont"/>
     <w:link w:val="IntenseQuote"/>
     <w:uiPriority w:val="30"/>
-    <w:rsid w:val="003349C1"/>
+    <w:rsid w:val="005823F9"/>
     <w:rPr>
       <w:i/>
       <w:iCs/>
@@ -1168,7 +1157,7 @@
     <w:basedOn w:val="DefaultParagraphFont"/>
     <w:uiPriority w:val="32"/>
     <w:qFormat/>
-    <w:rsid w:val="003349C1"/>
+    <w:rsid w:val="005823F9"/>
     <w:rPr>
       <w:b/>
       <w:bCs/>

</xml_diff>